<commit_message>
Updated system architecture image
</commit_message>
<xml_diff>
--- a/Report/CC-A3 Report - Doc.docx
+++ b/Report/CC-A3 Report - Doc.docx
@@ -195,7 +195,7 @@
           </mc:Choice>
           <mc:Fallback>
             <w:pict>
-              <v:shapetype w14:anchorId="44BD81CF" id="_x0000_t6" coordsize="21600,21600" o:spt="6" path="m,l,21600r21600,xe">
+              <v:shapetype w14:anchorId="49F0B7FF" id="_x0000_t6" coordsize="21600,21600" o:spt="6" path="m,l,21600r21600,xe">
                 <v:stroke joinstyle="miter"/>
                 <v:path gradientshapeok="t" o:connecttype="custom" o:connectlocs="0,0;0,10800;0,21600;10800,21600;21600,21600;10800,10800" textboxrect="1800,12600,12600,19800"/>
               </v:shapetype>
@@ -284,7 +284,7 @@
           </mc:Choice>
           <mc:Fallback>
             <w:pict>
-              <v:shape w14:anchorId="022FDA29" id="Right Triangle 1418070754" o:spid="_x0000_s1026" type="#_x0000_t6" style="position:absolute;margin-left:0;margin-top:244.15pt;width:113.35pt;height:113.35pt;flip:y;z-index:251677698;visibility:visible;mso-wrap-style:square;mso-width-percent:0;mso-height-percent:0;mso-wrap-distance-left:9pt;mso-wrap-distance-top:0;mso-wrap-distance-right:9pt;mso-wrap-distance-bottom:0;mso-position-horizontal:absolute;mso-position-horizontal-relative:page;mso-position-vertical:absolute;mso-position-vertical-relative:text;mso-width-percent:0;mso-height-percent:0;mso-width-relative:margin;mso-height-relative:margin;v-text-anchor:middle" o:gfxdata="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" fillcolor="#9ff" stroked="f" strokeweight="1pt">
+              <v:shape w14:anchorId="67658767" id="Right Triangle 1418070754" o:spid="_x0000_s1026" type="#_x0000_t6" style="position:absolute;margin-left:0;margin-top:244.15pt;width:113.35pt;height:113.35pt;flip:y;z-index:251677698;visibility:visible;mso-wrap-style:square;mso-width-percent:0;mso-height-percent:0;mso-wrap-distance-left:9pt;mso-wrap-distance-top:0;mso-wrap-distance-right:9pt;mso-wrap-distance-bottom:0;mso-position-horizontal:absolute;mso-position-horizontal-relative:page;mso-position-vertical:absolute;mso-position-vertical-relative:text;mso-width-percent:0;mso-height-percent:0;mso-width-relative:margin;mso-height-relative:margin;v-text-anchor:middle" o:gfxdata="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" fillcolor="#9ff" stroked="f" strokeweight="1pt">
                 <v:fill opacity="32896f"/>
                 <w10:wrap anchorx="page"/>
               </v:shape>
@@ -369,7 +369,7 @@
           </mc:Choice>
           <mc:Fallback>
             <w:pict>
-              <v:shape w14:anchorId="7A012D4F" id="Right Triangle 1418070753" o:spid="_x0000_s1026" type="#_x0000_t6" style="position:absolute;margin-left:361.55pt;margin-top:123.45pt;width:113.35pt;height:113.35pt;rotation:180;flip:x;z-index:251676674;visibility:visible;mso-wrap-style:square;mso-width-percent:0;mso-height-percent:0;mso-wrap-distance-left:9pt;mso-wrap-distance-top:0;mso-wrap-distance-right:9pt;mso-wrap-distance-bottom:0;mso-position-horizontal:absolute;mso-position-horizontal-relative:page;mso-position-vertical:absolute;mso-position-vertical-relative:text;mso-width-percent:0;mso-height-percent:0;mso-width-relative:margin;mso-height-relative:margin;v-text-anchor:middle" o:gfxdata="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" fillcolor="#ffd9b3" stroked="f" strokeweight="1pt">
+              <v:shape w14:anchorId="51777CB5" id="Right Triangle 1418070753" o:spid="_x0000_s1026" type="#_x0000_t6" style="position:absolute;margin-left:361.55pt;margin-top:123.45pt;width:113.35pt;height:113.35pt;rotation:180;flip:x;z-index:251676674;visibility:visible;mso-wrap-style:square;mso-width-percent:0;mso-height-percent:0;mso-wrap-distance-left:9pt;mso-wrap-distance-top:0;mso-wrap-distance-right:9pt;mso-wrap-distance-bottom:0;mso-position-horizontal:absolute;mso-position-horizontal-relative:page;mso-position-vertical:absolute;mso-position-vertical-relative:text;mso-width-percent:0;mso-height-percent:0;mso-width-relative:margin;mso-height-relative:margin;v-text-anchor:middle" o:gfxdata="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" fillcolor="#ffd9b3" stroked="f" strokeweight="1pt">
                 <v:fill opacity="32896f"/>
                 <w10:wrap anchorx="page"/>
               </v:shape>
@@ -454,7 +454,7 @@
           </mc:Choice>
           <mc:Fallback>
             <w:pict>
-              <v:shape w14:anchorId="31EB40D6" id="Right Triangle 1418070751" o:spid="_x0000_s1026" type="#_x0000_t6" style="position:absolute;margin-left:.35pt;margin-top:124.4pt;width:113.35pt;height:113.35pt;flip:x;z-index:251675650;visibility:visible;mso-wrap-style:square;mso-width-percent:0;mso-height-percent:0;mso-wrap-distance-left:9pt;mso-wrap-distance-top:0;mso-wrap-distance-right:9pt;mso-wrap-distance-bottom:0;mso-position-horizontal:absolute;mso-position-horizontal-relative:page;mso-position-vertical:absolute;mso-position-vertical-relative:text;mso-width-percent:0;mso-height-percent:0;mso-width-relative:margin;mso-height-relative:margin;v-text-anchor:middle" o:gfxdata="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" fillcolor="#ccf" stroked="f" strokeweight="1pt">
+              <v:shape w14:anchorId="1532D38F" id="Right Triangle 1418070751" o:spid="_x0000_s1026" type="#_x0000_t6" style="position:absolute;margin-left:.35pt;margin-top:124.4pt;width:113.35pt;height:113.35pt;flip:x;z-index:251675650;visibility:visible;mso-wrap-style:square;mso-width-percent:0;mso-height-percent:0;mso-wrap-distance-left:9pt;mso-wrap-distance-top:0;mso-wrap-distance-right:9pt;mso-wrap-distance-bottom:0;mso-position-horizontal:absolute;mso-position-horizontal-relative:page;mso-position-vertical:absolute;mso-position-vertical-relative:text;mso-width-percent:0;mso-height-percent:0;mso-width-relative:margin;mso-height-relative:margin;v-text-anchor:middle" o:gfxdata="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" fillcolor="#ccf" stroked="f" strokeweight="1pt">
                 <v:fill opacity="32896f"/>
                 <w10:wrap anchorx="page"/>
               </v:shape>
@@ -539,7 +539,7 @@
           </mc:Choice>
           <mc:Fallback>
             <w:pict>
-              <v:shape w14:anchorId="36F941AD" id="Right Triangle 1418070750" o:spid="_x0000_s1026" type="#_x0000_t6" style="position:absolute;margin-left:118.55pt;margin-top:124.55pt;width:113.35pt;height:113.35pt;z-index:251674626;visibility:visible;mso-wrap-style:square;mso-width-percent:0;mso-height-percent:0;mso-wrap-distance-left:9pt;mso-wrap-distance-top:0;mso-wrap-distance-right:9pt;mso-wrap-distance-bottom:0;mso-position-horizontal:absolute;mso-position-horizontal-relative:page;mso-position-vertical:absolute;mso-position-vertical-relative:text;mso-width-percent:0;mso-height-percent:0;mso-width-relative:margin;mso-height-relative:margin;v-text-anchor:middle" o:gfxdata="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" fillcolor="#99f" stroked="f" strokeweight="1pt">
+              <v:shape w14:anchorId="2EA540F8" id="Right Triangle 1418070750" o:spid="_x0000_s1026" type="#_x0000_t6" style="position:absolute;margin-left:118.55pt;margin-top:124.55pt;width:113.35pt;height:113.35pt;z-index:251674626;visibility:visible;mso-wrap-style:square;mso-width-percent:0;mso-height-percent:0;mso-wrap-distance-left:9pt;mso-wrap-distance-top:0;mso-wrap-distance-right:9pt;mso-wrap-distance-bottom:0;mso-position-horizontal:absolute;mso-position-horizontal-relative:page;mso-position-vertical:absolute;mso-position-vertical-relative:text;mso-width-percent:0;mso-height-percent:0;mso-width-relative:margin;mso-height-relative:margin;v-text-anchor:middle" o:gfxdata="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" fillcolor="#99f" stroked="f" strokeweight="1pt">
                 <v:fill opacity="32896f"/>
                 <w10:wrap anchorx="page"/>
               </v:shape>
@@ -624,7 +624,7 @@
           </mc:Choice>
           <mc:Fallback>
             <w:pict>
-              <v:shape w14:anchorId="6709A77B" id="Right Triangle 1418070749" o:spid="_x0000_s1026" type="#_x0000_t6" style="position:absolute;margin-left:119.7pt;margin-top:244.05pt;width:113.35pt;height:113.35pt;flip:x y;z-index:251673602;visibility:visible;mso-wrap-style:square;mso-width-percent:0;mso-height-percent:0;mso-wrap-distance-left:9pt;mso-wrap-distance-top:0;mso-wrap-distance-right:9pt;mso-wrap-distance-bottom:0;mso-position-horizontal:absolute;mso-position-horizontal-relative:page;mso-position-vertical:absolute;mso-position-vertical-relative:text;mso-width-percent:0;mso-height-percent:0;mso-width-relative:margin;mso-height-relative:margin;v-text-anchor:middle" o:gfxdata="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" fillcolor="#fcf" stroked="f" strokeweight="1pt">
+              <v:shape w14:anchorId="00181E35" id="Right Triangle 1418070749" o:spid="_x0000_s1026" type="#_x0000_t6" style="position:absolute;margin-left:119.7pt;margin-top:244.05pt;width:113.35pt;height:113.35pt;flip:x y;z-index:251673602;visibility:visible;mso-wrap-style:square;mso-width-percent:0;mso-height-percent:0;mso-wrap-distance-left:9pt;mso-wrap-distance-top:0;mso-wrap-distance-right:9pt;mso-wrap-distance-bottom:0;mso-position-horizontal:absolute;mso-position-horizontal-relative:page;mso-position-vertical:absolute;mso-position-vertical-relative:text;mso-width-percent:0;mso-height-percent:0;mso-width-relative:margin;mso-height-relative:margin;v-text-anchor:middle" o:gfxdata="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" fillcolor="#fcf" stroked="f" strokeweight="1pt">
                 <v:fill opacity="32896f"/>
                 <w10:wrap anchorx="page"/>
               </v:shape>
@@ -709,7 +709,7 @@
           </mc:Choice>
           <mc:Fallback>
             <w:pict>
-              <v:shape w14:anchorId="7D7C56C7" id="Right Triangle 1418070748" o:spid="_x0000_s1026" type="#_x0000_t6" style="position:absolute;margin-left:238pt;margin-top:244.2pt;width:113.35pt;height:113.35pt;flip:y;z-index:251672578;visibility:visible;mso-wrap-style:square;mso-width-percent:0;mso-height-percent:0;mso-wrap-distance-left:9pt;mso-wrap-distance-top:0;mso-wrap-distance-right:9pt;mso-wrap-distance-bottom:0;mso-position-horizontal:absolute;mso-position-horizontal-relative:page;mso-position-vertical:absolute;mso-position-vertical-relative:text;mso-width-percent:0;mso-height-percent:0;mso-width-relative:margin;mso-height-relative:margin;v-text-anchor:middle" o:gfxdata="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" fillcolor="#f9f" stroked="f" strokeweight="1pt">
+              <v:shape w14:anchorId="170CF0C7" id="Right Triangle 1418070748" o:spid="_x0000_s1026" type="#_x0000_t6" style="position:absolute;margin-left:238pt;margin-top:244.2pt;width:113.35pt;height:113.35pt;flip:y;z-index:251672578;visibility:visible;mso-wrap-style:square;mso-width-percent:0;mso-height-percent:0;mso-wrap-distance-left:9pt;mso-wrap-distance-top:0;mso-wrap-distance-right:9pt;mso-wrap-distance-bottom:0;mso-position-horizontal:absolute;mso-position-horizontal-relative:page;mso-position-vertical:absolute;mso-position-vertical-relative:text;mso-width-percent:0;mso-height-percent:0;mso-width-relative:margin;mso-height-relative:margin;v-text-anchor:middle" o:gfxdata="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" fillcolor="#f9f" stroked="f" strokeweight="1pt">
                 <v:fill opacity="32896f"/>
                 <w10:wrap anchorx="page"/>
               </v:shape>
@@ -794,7 +794,7 @@
           </mc:Choice>
           <mc:Fallback>
             <w:pict>
-              <v:shape w14:anchorId="6FEEA1E5" id="Right Triangle 1418070747" o:spid="_x0000_s1026" type="#_x0000_t6" style="position:absolute;margin-left:243.25pt;margin-top:248.4pt;width:113.35pt;height:113.35pt;flip:x;z-index:251671554;visibility:visible;mso-wrap-style:square;mso-width-percent:0;mso-height-percent:0;mso-wrap-distance-left:9pt;mso-wrap-distance-top:0;mso-wrap-distance-right:9pt;mso-wrap-distance-bottom:0;mso-position-horizontal:absolute;mso-position-horizontal-relative:page;mso-position-vertical:absolute;mso-position-vertical-relative:text;mso-width-percent:0;mso-height-percent:0;mso-width-relative:margin;mso-height-relative:margin;v-text-anchor:middle" o:gfxdata="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" fillcolor="#fcc" stroked="f" strokeweight="1pt">
+              <v:shape w14:anchorId="2BE28123" id="Right Triangle 1418070747" o:spid="_x0000_s1026" type="#_x0000_t6" style="position:absolute;margin-left:243.25pt;margin-top:248.4pt;width:113.35pt;height:113.35pt;flip:x;z-index:251671554;visibility:visible;mso-wrap-style:square;mso-width-percent:0;mso-height-percent:0;mso-wrap-distance-left:9pt;mso-wrap-distance-top:0;mso-wrap-distance-right:9pt;mso-wrap-distance-bottom:0;mso-position-horizontal:absolute;mso-position-horizontal-relative:page;mso-position-vertical:absolute;mso-position-vertical-relative:text;mso-width-percent:0;mso-height-percent:0;mso-width-relative:margin;mso-height-relative:margin;v-text-anchor:middle" o:gfxdata="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" fillcolor="#fcc" stroked="f" strokeweight="1pt">
                 <v:fill opacity="32896f"/>
                 <w10:wrap anchorx="page"/>
               </v:shape>
@@ -879,7 +879,7 @@
           </mc:Choice>
           <mc:Fallback>
             <w:pict>
-              <v:shape w14:anchorId="4ADC2A2C" id="Right Triangle 1418070746" o:spid="_x0000_s1026" type="#_x0000_t6" style="position:absolute;margin-left:361.55pt;margin-top:248.55pt;width:113.35pt;height:113.35pt;z-index:251670530;visibility:visible;mso-wrap-style:square;mso-width-percent:0;mso-height-percent:0;mso-wrap-distance-left:9pt;mso-wrap-distance-top:0;mso-wrap-distance-right:9pt;mso-wrap-distance-bottom:0;mso-position-horizontal:absolute;mso-position-horizontal-relative:page;mso-position-vertical:absolute;mso-position-vertical-relative:text;mso-width-percent:0;mso-height-percent:0;mso-width-relative:margin;mso-height-relative:margin;v-text-anchor:middle" o:gfxdata="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" fillcolor="#f99" stroked="f" strokeweight="1pt">
+              <v:shape w14:anchorId="32DE4DF1" id="Right Triangle 1418070746" o:spid="_x0000_s1026" type="#_x0000_t6" style="position:absolute;margin-left:361.55pt;margin-top:248.55pt;width:113.35pt;height:113.35pt;z-index:251670530;visibility:visible;mso-wrap-style:square;mso-width-percent:0;mso-height-percent:0;mso-wrap-distance-left:9pt;mso-wrap-distance-top:0;mso-wrap-distance-right:9pt;mso-wrap-distance-bottom:0;mso-position-horizontal:absolute;mso-position-horizontal-relative:page;mso-position-vertical:absolute;mso-position-vertical-relative:text;mso-width-percent:0;mso-height-percent:0;mso-width-relative:margin;mso-height-relative:margin;v-text-anchor:middle" o:gfxdata="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" fillcolor="#f99" stroked="f" strokeweight="1pt">
                 <v:fill opacity="32896f"/>
                 <w10:wrap anchorx="page"/>
               </v:shape>
@@ -962,7 +962,7 @@
           </mc:Choice>
           <mc:Fallback>
             <w:pict>
-              <v:shape w14:anchorId="79083FF4" id="Right Triangle 15" o:spid="_x0000_s1026" type="#_x0000_t6" style="position:absolute;margin-left:5.35pt;margin-top:244pt;width:113.35pt;height:113.35pt;flip:x y;z-index:251669506;visibility:visible;mso-wrap-style:square;mso-width-percent:0;mso-height-percent:0;mso-wrap-distance-left:9pt;mso-wrap-distance-top:0;mso-wrap-distance-right:9pt;mso-wrap-distance-bottom:0;mso-position-horizontal:absolute;mso-position-horizontal-relative:page;mso-position-vertical:absolute;mso-position-vertical-relative:text;mso-width-percent:0;mso-height-percent:0;mso-width-relative:margin;mso-height-relative:margin;v-text-anchor:middle" o:gfxdata="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" fillcolor="#cff" stroked="f" strokeweight="1pt">
+              <v:shape w14:anchorId="71611534" id="Right Triangle 15" o:spid="_x0000_s1026" type="#_x0000_t6" style="position:absolute;margin-left:5.35pt;margin-top:244pt;width:113.35pt;height:113.35pt;flip:x y;z-index:251669506;visibility:visible;mso-wrap-style:square;mso-width-percent:0;mso-height-percent:0;mso-wrap-distance-left:9pt;mso-wrap-distance-top:0;mso-wrap-distance-right:9pt;mso-wrap-distance-bottom:0;mso-position-horizontal:absolute;mso-position-horizontal-relative:page;mso-position-vertical:absolute;mso-position-vertical-relative:text;mso-width-percent:0;mso-height-percent:0;mso-width-relative:margin;mso-height-relative:margin;v-text-anchor:middle" o:gfxdata="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" fillcolor="#cff" stroked="f" strokeweight="1pt">
                 <w10:wrap anchorx="page"/>
               </v:shape>
             </w:pict>
@@ -1044,7 +1044,7 @@
           </mc:Choice>
           <mc:Fallback>
             <w:pict>
-              <v:shape w14:anchorId="3CE63A72" id="Right Triangle 14" o:spid="_x0000_s1026" type="#_x0000_t6" style="position:absolute;margin-left:123.65pt;margin-top:244.15pt;width:113.35pt;height:113.35pt;flip:y;z-index:251668482;visibility:visible;mso-wrap-style:square;mso-width-percent:0;mso-height-percent:0;mso-wrap-distance-left:9pt;mso-wrap-distance-top:0;mso-wrap-distance-right:9pt;mso-wrap-distance-bottom:0;mso-position-horizontal:absolute;mso-position-horizontal-relative:page;mso-position-vertical:absolute;mso-position-vertical-relative:text;mso-width-percent:0;mso-height-percent:0;mso-width-relative:margin;mso-height-relative:margin;v-text-anchor:middle" o:gfxdata="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" fillcolor="#9ff" stroked="f" strokeweight="1pt">
+              <v:shape w14:anchorId="1193B820" id="Right Triangle 14" o:spid="_x0000_s1026" type="#_x0000_t6" style="position:absolute;margin-left:123.65pt;margin-top:244.15pt;width:113.35pt;height:113.35pt;flip:y;z-index:251668482;visibility:visible;mso-wrap-style:square;mso-width-percent:0;mso-height-percent:0;mso-wrap-distance-left:9pt;mso-wrap-distance-top:0;mso-wrap-distance-right:9pt;mso-wrap-distance-bottom:0;mso-position-horizontal:absolute;mso-position-horizontal-relative:page;mso-position-vertical:absolute;mso-position-vertical-relative:text;mso-width-percent:0;mso-height-percent:0;mso-width-relative:margin;mso-height-relative:margin;v-text-anchor:middle" o:gfxdata="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" fillcolor="#9ff" stroked="f" strokeweight="1pt">
                 <w10:wrap anchorx="page"/>
               </v:shape>
             </w:pict>
@@ -1126,7 +1126,7 @@
           </mc:Choice>
           <mc:Fallback>
             <w:pict>
-              <v:shape w14:anchorId="0089390C" id="Right Triangle 11" o:spid="_x0000_s1026" type="#_x0000_t6" style="position:absolute;margin-left:485.35pt;margin-top:123.5pt;width:113.35pt;height:113.35pt;rotation:180;flip:x;z-index:251667458;visibility:visible;mso-wrap-style:square;mso-width-percent:0;mso-height-percent:0;mso-wrap-distance-left:9pt;mso-wrap-distance-top:0;mso-wrap-distance-right:9pt;mso-wrap-distance-bottom:0;mso-position-horizontal:absolute;mso-position-horizontal-relative:page;mso-position-vertical:absolute;mso-position-vertical-relative:text;mso-width-percent:0;mso-height-percent:0;mso-width-relative:margin;mso-height-relative:margin;v-text-anchor:middle" o:gfxdata="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" fillcolor="#ffd9b3" stroked="f" strokeweight="1pt">
+              <v:shape w14:anchorId="6F717880" id="Right Triangle 11" o:spid="_x0000_s1026" type="#_x0000_t6" style="position:absolute;margin-left:485.35pt;margin-top:123.5pt;width:113.35pt;height:113.35pt;rotation:180;flip:x;z-index:251667458;visibility:visible;mso-wrap-style:square;mso-width-percent:0;mso-height-percent:0;mso-wrap-distance-left:9pt;mso-wrap-distance-top:0;mso-wrap-distance-right:9pt;mso-wrap-distance-bottom:0;mso-position-horizontal:absolute;mso-position-horizontal-relative:page;mso-position-vertical:absolute;mso-position-vertical-relative:text;mso-width-percent:0;mso-height-percent:0;mso-width-relative:margin;mso-height-relative:margin;v-text-anchor:middle" o:gfxdata="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" fillcolor="#ffd9b3" stroked="f" strokeweight="1pt">
                 <w10:wrap anchorx="page"/>
               </v:shape>
             </w:pict>
@@ -1208,7 +1208,7 @@
           </mc:Choice>
           <mc:Fallback>
             <w:pict>
-              <v:shape w14:anchorId="13ED71E4" id="Right Triangle 10" o:spid="_x0000_s1026" type="#_x0000_t6" style="position:absolute;margin-left:485.35pt;margin-top:4.35pt;width:113.35pt;height:113.35pt;rotation:-90;z-index:251666434;visibility:visible;mso-wrap-style:square;mso-width-percent:0;mso-height-percent:0;mso-wrap-distance-left:9pt;mso-wrap-distance-top:0;mso-wrap-distance-right:9pt;mso-wrap-distance-bottom:0;mso-position-horizontal:absolute;mso-position-horizontal-relative:page;mso-position-vertical:absolute;mso-position-vertical-relative:text;mso-width-percent:0;mso-height-percent:0;mso-width-relative:margin;mso-height-relative:margin;v-text-anchor:middle" o:gfxdata="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" fillcolor="#ffbf80" stroked="f" strokeweight="1pt">
+              <v:shape w14:anchorId="0122D723" id="Right Triangle 10" o:spid="_x0000_s1026" type="#_x0000_t6" style="position:absolute;margin-left:485.35pt;margin-top:4.35pt;width:113.35pt;height:113.35pt;rotation:-90;z-index:251666434;visibility:visible;mso-wrap-style:square;mso-width-percent:0;mso-height-percent:0;mso-wrap-distance-left:9pt;mso-wrap-distance-top:0;mso-wrap-distance-right:9pt;mso-wrap-distance-bottom:0;mso-position-horizontal:absolute;mso-position-horizontal-relative:page;mso-position-vertical:absolute;mso-position-vertical-relative:text;mso-width-percent:0;mso-height-percent:0;mso-width-relative:margin;mso-height-relative:margin;v-text-anchor:middle" o:gfxdata="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" fillcolor="#ffbf80" stroked="f" strokeweight="1pt">
                 <w10:wrap anchorx="page"/>
               </v:shape>
             </w:pict>
@@ -1290,7 +1290,7 @@
           </mc:Choice>
           <mc:Fallback>
             <w:pict>
-              <v:shape w14:anchorId="118431A3" id="Right Triangle 9" o:spid="_x0000_s1026" type="#_x0000_t6" style="position:absolute;margin-left:124.05pt;margin-top:124.45pt;width:113.35pt;height:113.35pt;flip:x;z-index:251665410;visibility:visible;mso-wrap-style:square;mso-width-percent:0;mso-height-percent:0;mso-wrap-distance-left:9pt;mso-wrap-distance-top:0;mso-wrap-distance-right:9pt;mso-wrap-distance-bottom:0;mso-position-horizontal:absolute;mso-position-horizontal-relative:page;mso-position-vertical:absolute;mso-position-vertical-relative:text;mso-width-percent:0;mso-height-percent:0;mso-width-relative:margin;mso-height-relative:margin;v-text-anchor:middle" o:gfxdata="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" fillcolor="#ccf" stroked="f" strokeweight="1pt">
+              <v:shape w14:anchorId="0A3D94FB" id="Right Triangle 9" o:spid="_x0000_s1026" type="#_x0000_t6" style="position:absolute;margin-left:124.05pt;margin-top:124.45pt;width:113.35pt;height:113.35pt;flip:x;z-index:251665410;visibility:visible;mso-wrap-style:square;mso-width-percent:0;mso-height-percent:0;mso-wrap-distance-left:9pt;mso-wrap-distance-top:0;mso-wrap-distance-right:9pt;mso-wrap-distance-bottom:0;mso-position-horizontal:absolute;mso-position-horizontal-relative:page;mso-position-vertical:absolute;mso-position-vertical-relative:text;mso-width-percent:0;mso-height-percent:0;mso-width-relative:margin;mso-height-relative:margin;v-text-anchor:middle" o:gfxdata="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" fillcolor="#ccf" stroked="f" strokeweight="1pt">
                 <w10:wrap anchorx="page"/>
               </v:shape>
             </w:pict>
@@ -1372,7 +1372,7 @@
           </mc:Choice>
           <mc:Fallback>
             <w:pict>
-              <v:shape w14:anchorId="46CA4FD1" id="Right Triangle 8" o:spid="_x0000_s1026" type="#_x0000_t6" style="position:absolute;margin-left:242.35pt;margin-top:124.6pt;width:113.35pt;height:113.35pt;z-index:251664386;visibility:visible;mso-wrap-style:square;mso-width-percent:0;mso-height-percent:0;mso-wrap-distance-left:9pt;mso-wrap-distance-top:0;mso-wrap-distance-right:9pt;mso-wrap-distance-bottom:0;mso-position-horizontal:absolute;mso-position-horizontal-relative:page;mso-position-vertical:absolute;mso-position-vertical-relative:text;mso-width-percent:0;mso-height-percent:0;mso-width-relative:margin;mso-height-relative:margin;v-text-anchor:middle" o:gfxdata="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" fillcolor="#99f" stroked="f" strokeweight="1pt">
+              <v:shape w14:anchorId="152BB515" id="Right Triangle 8" o:spid="_x0000_s1026" type="#_x0000_t6" style="position:absolute;margin-left:242.35pt;margin-top:124.6pt;width:113.35pt;height:113.35pt;z-index:251664386;visibility:visible;mso-wrap-style:square;mso-width-percent:0;mso-height-percent:0;mso-wrap-distance-left:9pt;mso-wrap-distance-top:0;mso-wrap-distance-right:9pt;mso-wrap-distance-bottom:0;mso-position-horizontal:absolute;mso-position-horizontal-relative:page;mso-position-vertical:absolute;mso-position-vertical-relative:text;mso-width-percent:0;mso-height-percent:0;mso-width-relative:margin;mso-height-relative:margin;v-text-anchor:middle" o:gfxdata="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" fillcolor="#99f" stroked="f" strokeweight="1pt">
                 <w10:wrap anchorx="page"/>
               </v:shape>
             </w:pict>
@@ -1454,7 +1454,7 @@
           </mc:Choice>
           <mc:Fallback>
             <w:pict>
-              <v:shape w14:anchorId="6BE00BC8" id="Right Triangle 7" o:spid="_x0000_s1026" type="#_x0000_t6" style="position:absolute;margin-left:243.5pt;margin-top:244.05pt;width:113.35pt;height:113.35pt;flip:x y;z-index:251663362;visibility:visible;mso-wrap-style:square;mso-width-percent:0;mso-height-percent:0;mso-wrap-distance-left:9pt;mso-wrap-distance-top:0;mso-wrap-distance-right:9pt;mso-wrap-distance-bottom:0;mso-position-horizontal:absolute;mso-position-horizontal-relative:page;mso-position-vertical:absolute;mso-position-vertical-relative:text;mso-width-percent:0;mso-height-percent:0;mso-width-relative:margin;mso-height-relative:margin;v-text-anchor:middle" o:gfxdata="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" fillcolor="#fcf" stroked="f" strokeweight="1pt">
+              <v:shape w14:anchorId="68B113E0" id="Right Triangle 7" o:spid="_x0000_s1026" type="#_x0000_t6" style="position:absolute;margin-left:243.5pt;margin-top:244.05pt;width:113.35pt;height:113.35pt;flip:x y;z-index:251663362;visibility:visible;mso-wrap-style:square;mso-width-percent:0;mso-height-percent:0;mso-wrap-distance-left:9pt;mso-wrap-distance-top:0;mso-wrap-distance-right:9pt;mso-wrap-distance-bottom:0;mso-position-horizontal:absolute;mso-position-horizontal-relative:page;mso-position-vertical:absolute;mso-position-vertical-relative:text;mso-width-percent:0;mso-height-percent:0;mso-width-relative:margin;mso-height-relative:margin;v-text-anchor:middle" o:gfxdata="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" fillcolor="#fcf" stroked="f" strokeweight="1pt">
                 <w10:wrap anchorx="page"/>
               </v:shape>
             </w:pict>
@@ -1536,7 +1536,7 @@
           </mc:Choice>
           <mc:Fallback>
             <w:pict>
-              <v:shape w14:anchorId="27C9310B" id="Right Triangle 6" o:spid="_x0000_s1026" type="#_x0000_t6" style="position:absolute;margin-left:361.8pt;margin-top:244.2pt;width:113.35pt;height:113.35pt;flip:y;z-index:251662338;visibility:visible;mso-wrap-style:square;mso-width-percent:0;mso-height-percent:0;mso-wrap-distance-left:9pt;mso-wrap-distance-top:0;mso-wrap-distance-right:9pt;mso-wrap-distance-bottom:0;mso-position-horizontal:absolute;mso-position-horizontal-relative:page;mso-position-vertical:absolute;mso-position-vertical-relative:text;mso-width-percent:0;mso-height-percent:0;mso-width-relative:margin;mso-height-relative:margin;v-text-anchor:middle" o:gfxdata="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" fillcolor="#f9f" stroked="f" strokeweight="1pt">
+              <v:shape w14:anchorId="0BB6044B" id="Right Triangle 6" o:spid="_x0000_s1026" type="#_x0000_t6" style="position:absolute;margin-left:361.8pt;margin-top:244.2pt;width:113.35pt;height:113.35pt;flip:y;z-index:251662338;visibility:visible;mso-wrap-style:square;mso-width-percent:0;mso-height-percent:0;mso-wrap-distance-left:9pt;mso-wrap-distance-top:0;mso-wrap-distance-right:9pt;mso-wrap-distance-bottom:0;mso-position-horizontal:absolute;mso-position-horizontal-relative:page;mso-position-vertical:absolute;mso-position-vertical-relative:text;mso-width-percent:0;mso-height-percent:0;mso-width-relative:margin;mso-height-relative:margin;v-text-anchor:middle" o:gfxdata="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" fillcolor="#f9f" stroked="f" strokeweight="1pt">
                 <w10:wrap anchorx="page"/>
               </v:shape>
             </w:pict>
@@ -1618,7 +1618,7 @@
           </mc:Choice>
           <mc:Fallback>
             <w:pict>
-              <v:shape w14:anchorId="116574B1" id="Right Triangle 5" o:spid="_x0000_s1026" type="#_x0000_t6" style="position:absolute;margin-left:367.05pt;margin-top:248.4pt;width:113.35pt;height:113.35pt;flip:x;z-index:251661314;visibility:visible;mso-wrap-style:square;mso-width-percent:0;mso-height-percent:0;mso-wrap-distance-left:9pt;mso-wrap-distance-top:0;mso-wrap-distance-right:9pt;mso-wrap-distance-bottom:0;mso-position-horizontal:absolute;mso-position-horizontal-relative:page;mso-position-vertical:absolute;mso-position-vertical-relative:text;mso-width-percent:0;mso-height-percent:0;mso-width-relative:margin;mso-height-relative:margin;v-text-anchor:middle" o:gfxdata="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" fillcolor="#fcc" stroked="f" strokeweight="1pt">
+              <v:shape w14:anchorId="638C56B7" id="Right Triangle 5" o:spid="_x0000_s1026" type="#_x0000_t6" style="position:absolute;margin-left:367.05pt;margin-top:248.4pt;width:113.35pt;height:113.35pt;flip:x;z-index:251661314;visibility:visible;mso-wrap-style:square;mso-width-percent:0;mso-height-percent:0;mso-wrap-distance-left:9pt;mso-wrap-distance-top:0;mso-wrap-distance-right:9pt;mso-wrap-distance-bottom:0;mso-position-horizontal:absolute;mso-position-horizontal-relative:page;mso-position-vertical:absolute;mso-position-vertical-relative:text;mso-width-percent:0;mso-height-percent:0;mso-width-relative:margin;mso-height-relative:margin;v-text-anchor:middle" o:gfxdata="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" fillcolor="#fcc" stroked="f" strokeweight="1pt">
                 <w10:wrap anchorx="page"/>
               </v:shape>
             </w:pict>
@@ -1700,7 +1700,7 @@
           </mc:Choice>
           <mc:Fallback>
             <w:pict>
-              <v:shape w14:anchorId="7F7DA05F" id="Right Triangle 4" o:spid="_x0000_s1026" type="#_x0000_t6" style="position:absolute;margin-left:485.35pt;margin-top:248.55pt;width:113.35pt;height:113.35pt;z-index:251660290;visibility:visible;mso-wrap-style:square;mso-width-percent:0;mso-height-percent:0;mso-wrap-distance-left:9pt;mso-wrap-distance-top:0;mso-wrap-distance-right:9pt;mso-wrap-distance-bottom:0;mso-position-horizontal:absolute;mso-position-horizontal-relative:page;mso-position-vertical:absolute;mso-position-vertical-relative:text;mso-width-percent:0;mso-height-percent:0;mso-width-relative:margin;mso-height-relative:margin;v-text-anchor:middle" o:gfxdata="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" fillcolor="#f99" stroked="f" strokeweight="1pt">
+              <v:shape w14:anchorId="0CD3D213" id="Right Triangle 4" o:spid="_x0000_s1026" type="#_x0000_t6" style="position:absolute;margin-left:485.35pt;margin-top:248.55pt;width:113.35pt;height:113.35pt;z-index:251660290;visibility:visible;mso-wrap-style:square;mso-width-percent:0;mso-height-percent:0;mso-wrap-distance-left:9pt;mso-wrap-distance-top:0;mso-wrap-distance-right:9pt;mso-wrap-distance-bottom:0;mso-position-horizontal:absolute;mso-position-horizontal-relative:page;mso-position-vertical:absolute;mso-position-vertical-relative:text;mso-width-percent:0;mso-height-percent:0;mso-width-relative:margin;mso-height-relative:margin;v-text-anchor:middle" o:gfxdata="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" fillcolor="#f99" stroked="f" strokeweight="1pt">
                 <w10:wrap anchorx="page"/>
               </v:shape>
             </w:pict>
@@ -2871,14 +2871,12 @@
       <w:r>
         <w:rPr>
           <w:noProof/>
-          <w:color w:val="2B579A"/>
-          <w:shd w:val="clear" w:color="auto" w:fill="E6E6E6"/>
         </w:rPr>
         <w:drawing>
-          <wp:inline distT="0" distB="0" distL="0" distR="0" wp14:anchorId="209D0629" wp14:editId="0310143C">
-            <wp:extent cx="5731510" cy="2545715"/>
-            <wp:effectExtent l="0" t="0" r="2540" b="6985"/>
-            <wp:docPr id="1" name="Picture 1"/>
+          <wp:inline distT="0" distB="0" distL="0" distR="0" wp14:anchorId="047865AF" wp14:editId="1E237356">
+            <wp:extent cx="5731510" cy="2326640"/>
+            <wp:effectExtent l="0" t="0" r="2540" b="0"/>
+            <wp:docPr id="18" name="Picture 18"/>
             <wp:cNvGraphicFramePr>
               <a:graphicFrameLocks xmlns:a="http://schemas.openxmlformats.org/drawingml/2006/main" noChangeAspect="1"/>
             </wp:cNvGraphicFramePr>
@@ -2887,7 +2885,9 @@
                 <pic:pic xmlns:pic="http://schemas.openxmlformats.org/drawingml/2006/picture">
                   <pic:nvPicPr>
                     <pic:cNvPr id="0" name="Picture 1"/>
-                    <pic:cNvPicPr/>
+                    <pic:cNvPicPr>
+                      <a:picLocks noChangeAspect="1" noChangeArrowheads="1"/>
+                    </pic:cNvPicPr>
                   </pic:nvPicPr>
                   <pic:blipFill>
                     <a:blip r:embed="rId14" cstate="print">
@@ -2897,18 +2897,23 @@
                         </a:ext>
                       </a:extLst>
                     </a:blip>
+                    <a:srcRect/>
                     <a:stretch>
                       <a:fillRect/>
                     </a:stretch>
                   </pic:blipFill>
-                  <pic:spPr>
+                  <pic:spPr bwMode="auto">
                     <a:xfrm>
                       <a:off x="0" y="0"/>
-                      <a:ext cx="5731510" cy="2545715"/>
+                      <a:ext cx="5731510" cy="2326640"/>
                     </a:xfrm>
                     <a:prstGeom prst="rect">
                       <a:avLst/>
                     </a:prstGeom>
+                    <a:noFill/>
+                    <a:ln>
+                      <a:noFill/>
+                    </a:ln>
                   </pic:spPr>
                 </pic:pic>
               </a:graphicData>

</xml_diff>